<commit_message>
Import transactions, ruleset and budget to reports working
</commit_message>
<xml_diff>
--- a/Models.docx
+++ b/Models.docx
@@ -154,6 +154,31 @@
           <w:kern w:val="0"/>
           <w:lang w:val="en"/>
         </w:rPr>
+        <w:t>budget</w:t>
+      </w:r>
+    </w:p>
+    <w:p>
+      <w:pPr>
+        <w:numPr>
+          <w:ilvl w:val="1"/>
+          <w:numId w:val="4"/>
+        </w:numPr>
+        <w:autoSpaceDE w:val="0"/>
+        <w:autoSpaceDN w:val="0"/>
+        <w:adjustRightInd w:val="0"/>
+        <w:spacing w:after="200" w:line="276" w:lineRule="auto"/>
+        <w:rPr>
+          <w:rFonts w:ascii="Calibri" w:hAnsi="Calibri" w:cs="Calibri"/>
+          <w:kern w:val="0"/>
+          <w:lang w:val="en"/>
+        </w:rPr>
+      </w:pPr>
+      <w:r>
+        <w:rPr>
+          <w:rFonts w:ascii="Calibri" w:hAnsi="Calibri" w:cs="Calibri"/>
+          <w:kern w:val="0"/>
+          <w:lang w:val="en"/>
+        </w:rPr>
         <w:t>category</w:t>
       </w:r>
     </w:p>
@@ -652,6 +677,7 @@
           <w:kern w:val="0"/>
           <w:lang w:val="en"/>
         </w:rPr>
+        <w:lastRenderedPageBreak/>
         <w:t>Period end</w:t>
       </w:r>
     </w:p>
@@ -677,7 +703,6 @@
           <w:kern w:val="0"/>
           <w:lang w:val="en"/>
         </w:rPr>
-        <w:lastRenderedPageBreak/>
         <w:t>Ruleset</w:t>
       </w:r>
     </w:p>

</xml_diff>